<commit_message>
Implemented basic member model
</commit_message>
<xml_diff>
--- a/plan.docx
+++ b/plan.docx
@@ -142,6 +142,8 @@
             <w:r>
               <w:t>name</w:t>
             </w:r>
+            <w:bookmarkStart w:id="0" w:name="_GoBack"/>
+            <w:bookmarkEnd w:id="0"/>
           </w:p>
           <w:p>
             <w:r>
@@ -177,6 +179,13 @@
             <w:r>
               <w:t>points</w:t>
             </w:r>
+          </w:p>
+          <w:p>
+            <w:proofErr w:type="spellStart"/>
+            <w:r>
+              <w:t>roll_no</w:t>
+            </w:r>
+            <w:proofErr w:type="spellEnd"/>
           </w:p>
           <w:p>
             <w:r>
@@ -347,8 +356,6 @@
             <w:r>
               <w:t>class(s)</w:t>
             </w:r>
-            <w:bookmarkStart w:id="0" w:name="_GoBack"/>
-            <w:bookmarkEnd w:id="0"/>
           </w:p>
           <w:p>
             <w:r>

</xml_diff>